<commit_message>
update for ATM week 2
</commit_message>
<xml_diff>
--- a/FutureGroupGuides/Originals/ATM Series - new Week 2.docx
+++ b/FutureGroupGuides/Originals/ATM Series - new Week 2.docx
@@ -190,8 +190,6 @@
         </w:rPr>
         <w:t>in the past</w:t>
       </w:r>
-      <w:bookmarkStart w:id="0" w:name="_GoBack"/>
-      <w:bookmarkEnd w:id="0"/>
       <w:r>
         <w:rPr>
           <w:sz w:val="20"/>
@@ -241,7 +239,21 @@
           <w:sz w:val="20"/>
           <w:szCs w:val="20"/>
         </w:rPr>
-        <w:t>We all live in constant pressure of this society. Do you ever feel like you are losing yourself because of all the pressures we face? How so?</w:t>
+        <w:t xml:space="preserve">We all live in </w:t>
+      </w:r>
+      <w:r>
+        <w:rPr>
+          <w:sz w:val="20"/>
+          <w:szCs w:val="20"/>
+        </w:rPr>
+        <w:t xml:space="preserve">the </w:t>
+      </w:r>
+      <w:r>
+        <w:rPr>
+          <w:sz w:val="20"/>
+          <w:szCs w:val="20"/>
+        </w:rPr>
+        <w:t>constant pressure of this society. Do you ever feel like you are losing yourself because of all the pressures we face? How so?</w:t>
       </w:r>
     </w:p>
     <w:p>
@@ -260,7 +272,7 @@
           <w:sz w:val="20"/>
           <w:szCs w:val="20"/>
         </w:rPr>
-        <w:t xml:space="preserve">Sermon in a Sentence </w:t>
+        <w:t xml:space="preserve">SERMON IN A SENTENCE </w:t>
       </w:r>
     </w:p>
     <w:p>
@@ -292,7 +304,23 @@
           <w:sz w:val="20"/>
           <w:szCs w:val="20"/>
         </w:rPr>
-        <w:t xml:space="preserve"> this world but we are not </w:t>
+        <w:t xml:space="preserve"> this </w:t>
+      </w:r>
+      <w:proofErr w:type="gramStart"/>
+      <w:r>
+        <w:rPr>
+          <w:sz w:val="20"/>
+          <w:szCs w:val="20"/>
+        </w:rPr>
+        <w:t>world</w:t>
+      </w:r>
+      <w:proofErr w:type="gramEnd"/>
+      <w:r>
+        <w:rPr>
+          <w:sz w:val="20"/>
+          <w:szCs w:val="20"/>
+        </w:rPr>
+        <w:t xml:space="preserve"> but we are not </w:t>
       </w:r>
       <w:r>
         <w:rPr>
@@ -350,8 +378,6 @@
       </w:pPr>
       <w:r>
         <w:rPr>
-          <w:b/>
-          <w:bCs/>
           <w:sz w:val="20"/>
           <w:szCs w:val="20"/>
         </w:rPr>
@@ -362,7 +388,7 @@
           <w:sz w:val="20"/>
           <w:szCs w:val="20"/>
         </w:rPr>
-        <w:t xml:space="preserve"> - “You, dear children, are from God and have overcome them, because the one who is in you is greater than the one who is in the world.” </w:t>
+        <w:t xml:space="preserve"> “You, dear children, are from God and have overcome them, because the one who is in you is greater than the one who is in the world.” </w:t>
       </w:r>
     </w:p>
     <w:p>
@@ -473,7 +499,23 @@
           <w:sz w:val="20"/>
           <w:szCs w:val="20"/>
         </w:rPr>
-        <w:t>What do you think it means when it says “We are in this world but are not of this world?”</w:t>
+        <w:t xml:space="preserve">What do you think it means when it </w:t>
+      </w:r>
+      <w:proofErr w:type="gramStart"/>
+      <w:r>
+        <w:rPr>
+          <w:sz w:val="20"/>
+          <w:szCs w:val="20"/>
+        </w:rPr>
+        <w:t>says</w:t>
+      </w:r>
+      <w:proofErr w:type="gramEnd"/>
+      <w:r>
+        <w:rPr>
+          <w:sz w:val="20"/>
+          <w:szCs w:val="20"/>
+        </w:rPr>
+        <w:t xml:space="preserve"> “We are in this world but are not of this world?”</w:t>
       </w:r>
     </w:p>
     <w:p>
@@ -530,6 +572,7 @@
           <w:szCs w:val="20"/>
         </w:rPr>
       </w:pPr>
+      <w:bookmarkStart w:id="0" w:name="_GoBack"/>
       <w:r>
         <w:rPr>
           <w:sz w:val="20"/>
@@ -558,6 +601,7 @@
         <w:t xml:space="preserve">How and what can you ask from friends, family, and God this week to be able to find ourselves? </w:t>
       </w:r>
     </w:p>
+    <w:bookmarkEnd w:id="0"/>
     <w:p>
       <w:pPr>
         <w:spacing w:before="240" w:after="240"/>

</xml_diff>